<commit_message>
Se mejoro la seccion de precio (se coloco el .)
</commit_message>
<xml_diff>
--- a/manualDeUsuario_MyDeptos.docx
+++ b/manualDeUsuario_MyDeptos.docx
@@ -419,7 +419,7 @@
                 <v:stroke joinstyle="miter"/>
                 <v:path gradientshapeok="t" o:connecttype="rect"/>
               </v:shapetype>
-              <v:shape id="Cuadro de texto 2" o:spid="_x0000_s1026" type="#_x0000_t202" style="position:absolute;left:0;text-align:left;margin-left:265.3pt;margin-top:173.2pt;width:316.5pt;height:110.6pt;z-index:-251651072;visibility:visible;mso-wrap-style:square;mso-width-percent:0;mso-height-percent:200;mso-wrap-distance-left:9pt;mso-wrap-distance-top:3.6pt;mso-wrap-distance-right:9pt;mso-wrap-distance-bottom:3.6pt;mso-position-horizontal:right;mso-position-horizontal-relative:margin;mso-position-vertical:absolute;mso-position-vertical-relative:text;mso-width-percent:0;mso-height-percent:200;mso-width-relative:margin;mso-height-relative:margin;v-text-anchor:top" o:gfxdata="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" strokecolor="white [3212]">
+              <v:shape id="Cuadro de texto 2" o:spid="_x0000_s1026" type="#_x0000_t202" style="position:absolute;left:0;text-align:left;margin-left:265.3pt;margin-top:173.2pt;width:316.5pt;height:110.6pt;z-index:-251651072;visibility:visible;mso-wrap-style:square;mso-width-percent:0;mso-height-percent:200;mso-wrap-distance-left:9pt;mso-wrap-distance-top:3.6pt;mso-wrap-distance-right:9pt;mso-wrap-distance-bottom:3.6pt;mso-position-horizontal:right;mso-position-horizontal-relative:margin;mso-position-vertical:absolute;mso-position-vertical-relative:text;mso-width-percent:0;mso-height-percent:200;mso-width-relative:margin;mso-height-relative:margin;v-text-anchor:top" o:gfxdata="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" strokecolor="white [3212]">
                 <v:textbox style="mso-fit-shape-to-text:t">
                   <w:txbxContent>
                     <w:p>
@@ -20680,17 +20680,13 @@
       </w:pPr>
       <w:r>
         <w:rPr>
-          <w:rFonts w:ascii="Calibri" w:hAnsi="Calibri" w:cs="Calibri"/>
           <w:noProof/>
-          <w:sz w:val="20"/>
-          <w:szCs w:val="20"/>
-          <w:lang w:eastAsia="es-AR"/>
         </w:rPr>
         <w:drawing>
-          <wp:inline distT="0" distB="0" distL="0" distR="0" wp14:anchorId="2C4B0E91" wp14:editId="4DCD5D15">
-            <wp:extent cx="3482672" cy="4545905"/>
-            <wp:effectExtent l="0" t="0" r="3810" b="7620"/>
-            <wp:docPr id="20" name="Imagen 20"/>
+          <wp:inline distT="0" distB="0" distL="0" distR="0" wp14:anchorId="431053CC" wp14:editId="3E3789FC">
+            <wp:extent cx="5759450" cy="5897245"/>
+            <wp:effectExtent l="0" t="0" r="0" b="8255"/>
+            <wp:docPr id="16" name="Imagen 16"/>
             <wp:cNvGraphicFramePr>
               <a:graphicFrameLocks xmlns:a="http://schemas.openxmlformats.org/drawingml/2006/main" noChangeAspect="1"/>
             </wp:cNvGraphicFramePr>
@@ -20710,7 +20706,7 @@
                   <pic:spPr>
                     <a:xfrm>
                       <a:off x="0" y="0"/>
-                      <a:ext cx="3494735" cy="4561651"/>
+                      <a:ext cx="5759450" cy="5897245"/>
                     </a:xfrm>
                     <a:prstGeom prst="rect">
                       <a:avLst/>
@@ -20851,47 +20847,91 @@
           <w:sz w:val="20"/>
           <w:szCs w:val="20"/>
         </w:rPr>
-        <w:t xml:space="preserve"> completando un ABM en su totalidad teniendo la gestión optima de un panel administrador.</w:t>
-      </w:r>
-    </w:p>
-    <w:p>
-      <w:pPr>
-        <w:rPr>
-          <w:rFonts w:ascii="Calibri" w:hAnsi="Calibri" w:cs="Calibri"/>
-          <w:sz w:val="20"/>
-          <w:szCs w:val="20"/>
-        </w:rPr>
-      </w:pPr>
-    </w:p>
-    <w:p>
-      <w:pPr>
-        <w:rPr>
-          <w:rFonts w:ascii="Calibri" w:hAnsi="Calibri" w:cs="Calibri"/>
-          <w:sz w:val="20"/>
-          <w:szCs w:val="20"/>
-        </w:rPr>
-      </w:pPr>
-      <w:r>
-        <w:rPr>
-          <w:rFonts w:ascii="Calibri" w:hAnsi="Calibri" w:cs="Calibri"/>
+        <w:t xml:space="preserve"> completando un ABM </w:t>
+      </w:r>
+      <w:r>
+        <w:rPr>
+          <w:rFonts w:ascii="Calibri" w:hAnsi="Calibri" w:cs="Calibri"/>
+          <w:sz w:val="20"/>
+          <w:szCs w:val="20"/>
+        </w:rPr>
+        <w:t>en su totalidad.</w:t>
+      </w:r>
+    </w:p>
+    <w:p>
+      <w:pPr>
+        <w:pStyle w:val="Prrafodelista"/>
+        <w:numPr>
+          <w:ilvl w:val="0"/>
+          <w:numId w:val="76"/>
+        </w:numPr>
+        <w:rPr>
+          <w:rFonts w:ascii="Calibri" w:hAnsi="Calibri" w:cs="Calibri"/>
+          <w:sz w:val="20"/>
+          <w:szCs w:val="20"/>
+        </w:rPr>
+      </w:pPr>
+      <w:r>
+        <w:rPr>
+          <w:rFonts w:ascii="Calibri" w:hAnsi="Calibri" w:cs="Calibri"/>
+          <w:sz w:val="20"/>
+          <w:szCs w:val="20"/>
+        </w:rPr>
+        <w:t xml:space="preserve">El </w:t>
+      </w:r>
+      <w:proofErr w:type="spellStart"/>
+      <w:r>
+        <w:rPr>
+          <w:rFonts w:ascii="Calibri" w:hAnsi="Calibri" w:cs="Calibri"/>
+          <w:sz w:val="20"/>
+          <w:szCs w:val="20"/>
+        </w:rPr>
+        <w:t>Admin</w:t>
+      </w:r>
+      <w:proofErr w:type="spellEnd"/>
+      <w:r>
+        <w:rPr>
+          <w:rFonts w:ascii="Calibri" w:hAnsi="Calibri" w:cs="Calibri"/>
+          <w:sz w:val="20"/>
+          <w:szCs w:val="20"/>
+        </w:rPr>
+        <w:t xml:space="preserve"> puede otorgar rango administrador a un usuario seleccionado, pero solamente se concreta si ambos decidieron otorgar a la persona correcta el rol.</w:t>
+      </w:r>
+    </w:p>
+    <w:p>
+      <w:pPr>
+        <w:rPr>
+          <w:rFonts w:ascii="Calibri" w:hAnsi="Calibri" w:cs="Calibri"/>
+          <w:sz w:val="20"/>
+          <w:szCs w:val="20"/>
+        </w:rPr>
+      </w:pPr>
+    </w:p>
+    <w:p>
+      <w:pPr>
+        <w:rPr>
+          <w:rFonts w:ascii="Calibri" w:hAnsi="Calibri" w:cs="Calibri"/>
+          <w:sz w:val="20"/>
+          <w:szCs w:val="20"/>
+        </w:rPr>
+      </w:pPr>
+      <w:r>
+        <w:rPr>
           <w:noProof/>
-          <w:sz w:val="20"/>
-          <w:szCs w:val="20"/>
-          <w:lang w:eastAsia="es-AR"/>
         </w:rPr>
         <w:drawing>
-          <wp:anchor distT="0" distB="0" distL="114300" distR="114300" simplePos="0" relativeHeight="251670528" behindDoc="1" locked="0" layoutInCell="1" allowOverlap="1" wp14:anchorId="7D182655" wp14:editId="34AB9CBA">
+          <wp:anchor distT="0" distB="0" distL="114300" distR="114300" simplePos="0" relativeHeight="251677696" behindDoc="1" locked="0" layoutInCell="1" allowOverlap="1" wp14:anchorId="34B214DA" wp14:editId="5998F34E">
             <wp:simplePos x="0" y="0"/>
-            <wp:positionH relativeFrom="column">
-              <wp:posOffset>2442845</wp:posOffset>
+            <wp:positionH relativeFrom="margin">
+              <wp:align>center</wp:align>
             </wp:positionH>
             <wp:positionV relativeFrom="paragraph">
-              <wp:posOffset>279400</wp:posOffset>
+              <wp:posOffset>71120</wp:posOffset>
             </wp:positionV>
-            <wp:extent cx="3540125" cy="3108960"/>
-            <wp:effectExtent l="0" t="0" r="3175" b="0"/>
+            <wp:extent cx="3069324" cy="1504950"/>
+            <wp:effectExtent l="0" t="0" r="0" b="0"/>
             <wp:wrapNone/>
-            <wp:docPr id="26" name="Imagen 26"/>
+            <wp:docPr id="39" name="Imagen 39"/>
             <wp:cNvGraphicFramePr>
               <a:graphicFrameLocks xmlns:a="http://schemas.openxmlformats.org/drawingml/2006/main" noChangeAspect="1"/>
             </wp:cNvGraphicFramePr>
@@ -20903,7 +20943,7 @@
                     <pic:cNvPicPr/>
                   </pic:nvPicPr>
                   <pic:blipFill>
-                    <a:blip r:embed="rId38">
+                    <a:blip r:embed="rId38" cstate="print">
                       <a:extLst>
                         <a:ext uri="{28A0092B-C50C-407E-A947-70E740481C1C}">
                           <a14:useLocalDpi xmlns:a14="http://schemas.microsoft.com/office/drawing/2010/main" val="0"/>
@@ -20917,7 +20957,7 @@
                   <pic:spPr>
                     <a:xfrm>
                       <a:off x="0" y="0"/>
-                      <a:ext cx="3540125" cy="3108960"/>
+                      <a:ext cx="3069324" cy="1504950"/>
                     </a:xfrm>
                     <a:prstGeom prst="rect">
                       <a:avLst/>
@@ -20929,6 +20969,9 @@
             <wp14:sizeRelH relativeFrom="margin">
               <wp14:pctWidth>0</wp14:pctWidth>
             </wp14:sizeRelH>
+            <wp14:sizeRelV relativeFrom="margin">
+              <wp14:pctHeight>0</wp14:pctHeight>
+            </wp14:sizeRelV>
           </wp:anchor>
         </w:drawing>
       </w:r>
@@ -20941,27 +20984,61 @@
           <w:szCs w:val="20"/>
         </w:rPr>
       </w:pPr>
-      <w:r>
-        <w:rPr>
-          <w:rFonts w:ascii="Calibri" w:hAnsi="Calibri" w:cs="Calibri"/>
+    </w:p>
+    <w:p>
+      <w:pPr>
+        <w:rPr>
+          <w:rFonts w:ascii="Calibri" w:hAnsi="Calibri" w:cs="Calibri"/>
+          <w:sz w:val="20"/>
+          <w:szCs w:val="20"/>
+        </w:rPr>
+      </w:pPr>
+    </w:p>
+    <w:p>
+      <w:pPr>
+        <w:rPr>
+          <w:rFonts w:ascii="Calibri" w:hAnsi="Calibri" w:cs="Calibri"/>
+          <w:sz w:val="20"/>
+          <w:szCs w:val="20"/>
+        </w:rPr>
+      </w:pPr>
+    </w:p>
+    <w:p>
+      <w:pPr>
+        <w:rPr>
+          <w:rFonts w:ascii="Calibri" w:hAnsi="Calibri" w:cs="Calibri"/>
+          <w:sz w:val="20"/>
+          <w:szCs w:val="20"/>
+        </w:rPr>
+      </w:pPr>
+    </w:p>
+    <w:p>
+      <w:pPr>
+        <w:rPr>
+          <w:rFonts w:ascii="Calibri" w:hAnsi="Calibri" w:cs="Calibri"/>
+          <w:b/>
+          <w:bCs/>
+          <w:sz w:val="20"/>
+          <w:szCs w:val="20"/>
+        </w:rPr>
+      </w:pPr>
+      <w:r>
+        <w:rPr>
           <w:noProof/>
-          <w:sz w:val="20"/>
-          <w:szCs w:val="20"/>
-          <w:lang w:eastAsia="es-AR"/>
         </w:rPr>
         <w:drawing>
-          <wp:anchor distT="0" distB="0" distL="114300" distR="114300" simplePos="0" relativeHeight="251669504" behindDoc="1" locked="0" layoutInCell="1" allowOverlap="1" wp14:anchorId="1E1C3976" wp14:editId="15F84CC8">
+          <wp:anchor distT="0" distB="0" distL="114300" distR="114300" simplePos="0" relativeHeight="251680768" behindDoc="1" locked="0" layoutInCell="1" allowOverlap="1" wp14:anchorId="32644C9D" wp14:editId="0FEC9222">
             <wp:simplePos x="0" y="0"/>
-            <wp:positionH relativeFrom="column">
-              <wp:posOffset>242570</wp:posOffset>
+            <wp:positionH relativeFrom="margin">
+              <wp:posOffset>3067050</wp:posOffset>
             </wp:positionH>
             <wp:positionV relativeFrom="paragraph">
-              <wp:posOffset>7620</wp:posOffset>
+              <wp:posOffset>2122805</wp:posOffset>
             </wp:positionV>
-            <wp:extent cx="2038350" cy="1524000"/>
-            <wp:effectExtent l="0" t="0" r="0" b="0"/>
+            <wp:extent cx="2298862" cy="2428875"/>
+            <wp:effectExtent l="0" t="0" r="6350" b="0"/>
             <wp:wrapNone/>
-            <wp:docPr id="28" name="Imagen 28"/>
+            <wp:docPr id="42" name="Imagen 42"/>
             <wp:cNvGraphicFramePr>
               <a:graphicFrameLocks xmlns:a="http://schemas.openxmlformats.org/drawingml/2006/main" noChangeAspect="1"/>
             </wp:cNvGraphicFramePr>
@@ -20987,7 +21064,7 @@
                   <pic:spPr>
                     <a:xfrm>
                       <a:off x="0" y="0"/>
-                      <a:ext cx="2038350" cy="1524000"/>
+                      <a:ext cx="2298862" cy="2428875"/>
                     </a:xfrm>
                     <a:prstGeom prst="rect">
                       <a:avLst/>
@@ -20996,62 +21073,32 @@
                 </pic:pic>
               </a:graphicData>
             </a:graphic>
+            <wp14:sizeRelH relativeFrom="margin">
+              <wp14:pctWidth>0</wp14:pctWidth>
+            </wp14:sizeRelH>
+            <wp14:sizeRelV relativeFrom="margin">
+              <wp14:pctHeight>0</wp14:pctHeight>
+            </wp14:sizeRelV>
           </wp:anchor>
         </w:drawing>
       </w:r>
-    </w:p>
-    <w:p>
-      <w:pPr>
-        <w:rPr>
-          <w:rFonts w:ascii="Calibri" w:hAnsi="Calibri" w:cs="Calibri"/>
-          <w:sz w:val="20"/>
-          <w:szCs w:val="20"/>
-        </w:rPr>
-      </w:pPr>
-    </w:p>
-    <w:p>
-      <w:pPr>
-        <w:rPr>
-          <w:rFonts w:ascii="Calibri" w:hAnsi="Calibri" w:cs="Calibri"/>
-          <w:sz w:val="20"/>
-          <w:szCs w:val="20"/>
-        </w:rPr>
-      </w:pPr>
-    </w:p>
-    <w:p>
-      <w:pPr>
-        <w:rPr>
-          <w:rFonts w:ascii="Calibri" w:hAnsi="Calibri" w:cs="Calibri"/>
-          <w:sz w:val="20"/>
-          <w:szCs w:val="20"/>
-        </w:rPr>
-      </w:pPr>
-    </w:p>
-    <w:p>
-      <w:pPr>
-        <w:rPr>
-          <w:rFonts w:ascii="Calibri Light" w:eastAsiaTheme="majorEastAsia" w:hAnsi="Calibri Light" w:cs="Calibri Light"/>
-          <w:color w:val="0F4761" w:themeColor="accent1" w:themeShade="BF"/>
-          <w:szCs w:val="32"/>
-        </w:rPr>
-      </w:pPr>
       <w:r>
         <w:rPr>
           <w:noProof/>
         </w:rPr>
         <w:drawing>
-          <wp:anchor distT="0" distB="0" distL="114300" distR="114300" simplePos="0" relativeHeight="251671552" behindDoc="1" locked="0" layoutInCell="1" allowOverlap="1" wp14:anchorId="7C90A663" wp14:editId="78F40B57">
+          <wp:anchor distT="0" distB="0" distL="114300" distR="114300" simplePos="0" relativeHeight="251679744" behindDoc="1" locked="0" layoutInCell="1" allowOverlap="1" wp14:anchorId="0B4E8003" wp14:editId="02B1EA3C">
             <wp:simplePos x="0" y="0"/>
-            <wp:positionH relativeFrom="column">
-              <wp:posOffset>194945</wp:posOffset>
+            <wp:positionH relativeFrom="margin">
+              <wp:posOffset>842645</wp:posOffset>
             </wp:positionH>
             <wp:positionV relativeFrom="paragraph">
-              <wp:posOffset>2159635</wp:posOffset>
+              <wp:posOffset>1732280</wp:posOffset>
             </wp:positionV>
-            <wp:extent cx="5759450" cy="1580515"/>
-            <wp:effectExtent l="0" t="0" r="0" b="635"/>
+            <wp:extent cx="1847216" cy="3514725"/>
+            <wp:effectExtent l="0" t="0" r="635" b="0"/>
             <wp:wrapNone/>
-            <wp:docPr id="7" name="Imagen 7"/>
+            <wp:docPr id="41" name="Imagen 41"/>
             <wp:cNvGraphicFramePr>
               <a:graphicFrameLocks xmlns:a="http://schemas.openxmlformats.org/drawingml/2006/main" noChangeAspect="1"/>
             </wp:cNvGraphicFramePr>
@@ -21063,7 +21110,7 @@
                     <pic:cNvPicPr/>
                   </pic:nvPicPr>
                   <pic:blipFill>
-                    <a:blip r:embed="rId40" cstate="print">
+                    <a:blip r:embed="rId40">
                       <a:extLst>
                         <a:ext uri="{28A0092B-C50C-407E-A947-70E740481C1C}">
                           <a14:useLocalDpi xmlns:a14="http://schemas.microsoft.com/office/drawing/2010/main" val="0"/>
@@ -21077,7 +21124,7 @@
                   <pic:spPr>
                     <a:xfrm>
                       <a:off x="0" y="0"/>
-                      <a:ext cx="5759450" cy="1580515"/>
+                      <a:ext cx="1847216" cy="3514725"/>
                     </a:xfrm>
                     <a:prstGeom prst="rect">
                       <a:avLst/>
@@ -21086,15 +21133,458 @@
                 </pic:pic>
               </a:graphicData>
             </a:graphic>
+            <wp14:sizeRelH relativeFrom="margin">
+              <wp14:pctWidth>0</wp14:pctWidth>
+            </wp14:sizeRelH>
+            <wp14:sizeRelV relativeFrom="margin">
+              <wp14:pctHeight>0</wp14:pctHeight>
+            </wp14:sizeRelV>
           </wp:anchor>
         </w:drawing>
       </w:r>
       <w:r>
         <w:rPr>
+          <w:noProof/>
+        </w:rPr>
+        <w:drawing>
+          <wp:anchor distT="0" distB="0" distL="114300" distR="114300" simplePos="0" relativeHeight="251678720" behindDoc="1" locked="0" layoutInCell="1" allowOverlap="1" wp14:anchorId="2F609B21" wp14:editId="61D8EA14">
+            <wp:simplePos x="0" y="0"/>
+            <wp:positionH relativeFrom="margin">
+              <wp:align>center</wp:align>
+            </wp:positionH>
+            <wp:positionV relativeFrom="paragraph">
+              <wp:posOffset>217805</wp:posOffset>
+            </wp:positionV>
+            <wp:extent cx="3245618" cy="1409700"/>
+            <wp:effectExtent l="0" t="0" r="0" b="0"/>
+            <wp:wrapNone/>
+            <wp:docPr id="40" name="Imagen 40"/>
+            <wp:cNvGraphicFramePr>
+              <a:graphicFrameLocks xmlns:a="http://schemas.openxmlformats.org/drawingml/2006/main" noChangeAspect="1"/>
+            </wp:cNvGraphicFramePr>
+            <a:graphic xmlns:a="http://schemas.openxmlformats.org/drawingml/2006/main">
+              <a:graphicData uri="http://schemas.openxmlformats.org/drawingml/2006/picture">
+                <pic:pic xmlns:pic="http://schemas.openxmlformats.org/drawingml/2006/picture">
+                  <pic:nvPicPr>
+                    <pic:cNvPr id="1" name=""/>
+                    <pic:cNvPicPr/>
+                  </pic:nvPicPr>
+                  <pic:blipFill>
+                    <a:blip r:embed="rId41" cstate="print">
+                      <a:extLst>
+                        <a:ext uri="{28A0092B-C50C-407E-A947-70E740481C1C}">
+                          <a14:useLocalDpi xmlns:a14="http://schemas.microsoft.com/office/drawing/2010/main" val="0"/>
+                        </a:ext>
+                      </a:extLst>
+                    </a:blip>
+                    <a:stretch>
+                      <a:fillRect/>
+                    </a:stretch>
+                  </pic:blipFill>
+                  <pic:spPr>
+                    <a:xfrm>
+                      <a:off x="0" y="0"/>
+                      <a:ext cx="3245618" cy="1409700"/>
+                    </a:xfrm>
+                    <a:prstGeom prst="rect">
+                      <a:avLst/>
+                    </a:prstGeom>
+                  </pic:spPr>
+                </pic:pic>
+              </a:graphicData>
+            </a:graphic>
+            <wp14:sizeRelH relativeFrom="margin">
+              <wp14:pctWidth>0</wp14:pctWidth>
+            </wp14:sizeRelH>
+            <wp14:sizeRelV relativeFrom="margin">
+              <wp14:pctHeight>0</wp14:pctHeight>
+            </wp14:sizeRelV>
+          </wp:anchor>
+        </w:drawing>
+      </w:r>
+      <w:r>
+        <w:rPr>
           <w:rFonts w:ascii="Calibri Light" w:hAnsi="Calibri Light" w:cs="Calibri Light"/>
         </w:rPr>
         <w:br w:type="page"/>
       </w:r>
+      <w:r>
+        <w:rPr>
+          <w:rFonts w:ascii="Calibri" w:hAnsi="Calibri" w:cs="Calibri"/>
+          <w:b/>
+          <w:bCs/>
+          <w:sz w:val="20"/>
+          <w:szCs w:val="20"/>
+        </w:rPr>
+        <w:lastRenderedPageBreak/>
+        <w:t xml:space="preserve">Panel de </w:t>
+      </w:r>
+      <w:r>
+        <w:rPr>
+          <w:rFonts w:ascii="Calibri" w:hAnsi="Calibri" w:cs="Calibri"/>
+          <w:b/>
+          <w:bCs/>
+          <w:sz w:val="20"/>
+          <w:szCs w:val="20"/>
+        </w:rPr>
+        <w:t>Notificaciones</w:t>
+      </w:r>
+    </w:p>
+    <w:p>
+      <w:pPr>
+        <w:pStyle w:val="Prrafodelista"/>
+        <w:numPr>
+          <w:ilvl w:val="0"/>
+          <w:numId w:val="84"/>
+        </w:numPr>
+        <w:rPr>
+          <w:rFonts w:ascii="Calibri" w:hAnsi="Calibri" w:cs="Calibri"/>
+          <w:sz w:val="20"/>
+          <w:szCs w:val="20"/>
+        </w:rPr>
+      </w:pPr>
+      <w:r>
+        <w:rPr>
+          <w:rFonts w:ascii="Calibri" w:hAnsi="Calibri" w:cs="Calibri"/>
+          <w:sz w:val="20"/>
+          <w:szCs w:val="20"/>
+        </w:rPr>
+        <w:t>Para acceder al historial de notificaciones de un departamento como usuario tengo que ir a “Mi Perfil” y localizar debajo del panel de edición de perfil el historial</w:t>
+      </w:r>
+      <w:r>
+        <w:rPr>
+          <w:rFonts w:ascii="Calibri" w:hAnsi="Calibri" w:cs="Calibri"/>
+          <w:sz w:val="20"/>
+          <w:szCs w:val="20"/>
+        </w:rPr>
+        <w:t xml:space="preserve"> de notificaciones</w:t>
+      </w:r>
+      <w:r>
+        <w:rPr>
+          <w:rFonts w:ascii="Calibri" w:hAnsi="Calibri" w:cs="Calibri"/>
+          <w:sz w:val="20"/>
+          <w:szCs w:val="20"/>
+        </w:rPr>
+        <w:t>.</w:t>
+      </w:r>
+    </w:p>
+    <w:p>
+      <w:pPr>
+        <w:pStyle w:val="Prrafodelista"/>
+        <w:numPr>
+          <w:ilvl w:val="0"/>
+          <w:numId w:val="84"/>
+        </w:numPr>
+        <w:rPr>
+          <w:rFonts w:ascii="Calibri" w:hAnsi="Calibri" w:cs="Calibri"/>
+          <w:sz w:val="20"/>
+          <w:szCs w:val="20"/>
+        </w:rPr>
+      </w:pPr>
+      <w:r>
+        <w:rPr>
+          <w:rFonts w:ascii="Calibri" w:hAnsi="Calibri" w:cs="Calibri"/>
+          <w:sz w:val="20"/>
+          <w:szCs w:val="20"/>
+        </w:rPr>
+        <w:t>Las reseñas que dejan los usuarios se pueden visualizar y gestionar</w:t>
+      </w:r>
+      <w:r>
+        <w:rPr>
+          <w:rFonts w:ascii="Calibri" w:hAnsi="Calibri" w:cs="Calibri"/>
+          <w:sz w:val="20"/>
+          <w:szCs w:val="20"/>
+        </w:rPr>
+        <w:t xml:space="preserve"> con botones. Ver Departamento nos guiara hacia el departamento que recibió la reseña, el botón de “Marcar como </w:t>
+      </w:r>
+      <w:proofErr w:type="spellStart"/>
+      <w:r>
+        <w:rPr>
+          <w:rFonts w:ascii="Calibri" w:hAnsi="Calibri" w:cs="Calibri"/>
+          <w:sz w:val="20"/>
+          <w:szCs w:val="20"/>
+        </w:rPr>
+        <w:t>leida</w:t>
+      </w:r>
+      <w:proofErr w:type="spellEnd"/>
+      <w:r>
+        <w:rPr>
+          <w:rFonts w:ascii="Calibri" w:hAnsi="Calibri" w:cs="Calibri"/>
+          <w:sz w:val="20"/>
+          <w:szCs w:val="20"/>
+        </w:rPr>
+        <w:t>” indica que el usuario ya consiguió leerla para que la notificación desaparezca y no interrumpa a futuro posibles otras reseñas, el botón “Eliminar” elimina la reseña del usuario que dejo en el departamento seleccionado</w:t>
+      </w:r>
+      <w:r>
+        <w:rPr>
+          <w:rFonts w:ascii="Calibri" w:hAnsi="Calibri" w:cs="Calibri"/>
+          <w:sz w:val="20"/>
+          <w:szCs w:val="20"/>
+        </w:rPr>
+        <w:t>.</w:t>
+      </w:r>
+    </w:p>
+    <w:p>
+      <w:pPr>
+        <w:rPr>
+          <w:rFonts w:ascii="Calibri Light" w:hAnsi="Calibri Light" w:cs="Calibri Light"/>
+        </w:rPr>
+      </w:pPr>
+      <w:r>
+        <w:rPr>
+          <w:noProof/>
+        </w:rPr>
+        <w:drawing>
+          <wp:anchor distT="0" distB="0" distL="114300" distR="114300" simplePos="0" relativeHeight="251675648" behindDoc="1" locked="0" layoutInCell="1" allowOverlap="1" wp14:anchorId="498D601E" wp14:editId="4D5D6F3B">
+            <wp:simplePos x="0" y="0"/>
+            <wp:positionH relativeFrom="margin">
+              <wp:align>right</wp:align>
+            </wp:positionH>
+            <wp:positionV relativeFrom="paragraph">
+              <wp:posOffset>3359786</wp:posOffset>
+            </wp:positionV>
+            <wp:extent cx="2876174" cy="3086100"/>
+            <wp:effectExtent l="0" t="0" r="635" b="0"/>
+            <wp:wrapNone/>
+            <wp:docPr id="37" name="Imagen 37"/>
+            <wp:cNvGraphicFramePr>
+              <a:graphicFrameLocks xmlns:a="http://schemas.openxmlformats.org/drawingml/2006/main" noChangeAspect="1"/>
+            </wp:cNvGraphicFramePr>
+            <a:graphic xmlns:a="http://schemas.openxmlformats.org/drawingml/2006/main">
+              <a:graphicData uri="http://schemas.openxmlformats.org/drawingml/2006/picture">
+                <pic:pic xmlns:pic="http://schemas.openxmlformats.org/drawingml/2006/picture">
+                  <pic:nvPicPr>
+                    <pic:cNvPr id="1" name=""/>
+                    <pic:cNvPicPr/>
+                  </pic:nvPicPr>
+                  <pic:blipFill>
+                    <a:blip r:embed="rId42" cstate="print">
+                      <a:extLst>
+                        <a:ext uri="{28A0092B-C50C-407E-A947-70E740481C1C}">
+                          <a14:useLocalDpi xmlns:a14="http://schemas.microsoft.com/office/drawing/2010/main" val="0"/>
+                        </a:ext>
+                      </a:extLst>
+                    </a:blip>
+                    <a:stretch>
+                      <a:fillRect/>
+                    </a:stretch>
+                  </pic:blipFill>
+                  <pic:spPr>
+                    <a:xfrm>
+                      <a:off x="0" y="0"/>
+                      <a:ext cx="2876174" cy="3086100"/>
+                    </a:xfrm>
+                    <a:prstGeom prst="rect">
+                      <a:avLst/>
+                    </a:prstGeom>
+                  </pic:spPr>
+                </pic:pic>
+              </a:graphicData>
+            </a:graphic>
+            <wp14:sizeRelH relativeFrom="margin">
+              <wp14:pctWidth>0</wp14:pctWidth>
+            </wp14:sizeRelH>
+            <wp14:sizeRelV relativeFrom="margin">
+              <wp14:pctHeight>0</wp14:pctHeight>
+            </wp14:sizeRelV>
+          </wp:anchor>
+        </w:drawing>
+      </w:r>
+      <w:r>
+        <w:rPr>
+          <w:noProof/>
+        </w:rPr>
+        <w:drawing>
+          <wp:anchor distT="0" distB="0" distL="114300" distR="114300" simplePos="0" relativeHeight="251673600" behindDoc="1" locked="0" layoutInCell="1" allowOverlap="1" wp14:anchorId="4F498D49" wp14:editId="0029598F">
+            <wp:simplePos x="0" y="0"/>
+            <wp:positionH relativeFrom="margin">
+              <wp:posOffset>-528955</wp:posOffset>
+            </wp:positionH>
+            <wp:positionV relativeFrom="paragraph">
+              <wp:posOffset>3350260</wp:posOffset>
+            </wp:positionV>
+            <wp:extent cx="3057525" cy="3009559"/>
+            <wp:effectExtent l="0" t="0" r="0" b="635"/>
+            <wp:wrapNone/>
+            <wp:docPr id="35" name="Imagen 35"/>
+            <wp:cNvGraphicFramePr>
+              <a:graphicFrameLocks xmlns:a="http://schemas.openxmlformats.org/drawingml/2006/main" noChangeAspect="1"/>
+            </wp:cNvGraphicFramePr>
+            <a:graphic xmlns:a="http://schemas.openxmlformats.org/drawingml/2006/main">
+              <a:graphicData uri="http://schemas.openxmlformats.org/drawingml/2006/picture">
+                <pic:pic xmlns:pic="http://schemas.openxmlformats.org/drawingml/2006/picture">
+                  <pic:nvPicPr>
+                    <pic:cNvPr id="1" name=""/>
+                    <pic:cNvPicPr/>
+                  </pic:nvPicPr>
+                  <pic:blipFill>
+                    <a:blip r:embed="rId43" cstate="print">
+                      <a:extLst>
+                        <a:ext uri="{28A0092B-C50C-407E-A947-70E740481C1C}">
+                          <a14:useLocalDpi xmlns:a14="http://schemas.microsoft.com/office/drawing/2010/main" val="0"/>
+                        </a:ext>
+                      </a:extLst>
+                    </a:blip>
+                    <a:stretch>
+                      <a:fillRect/>
+                    </a:stretch>
+                  </pic:blipFill>
+                  <pic:spPr>
+                    <a:xfrm>
+                      <a:off x="0" y="0"/>
+                      <a:ext cx="3060261" cy="3012252"/>
+                    </a:xfrm>
+                    <a:prstGeom prst="rect">
+                      <a:avLst/>
+                    </a:prstGeom>
+                  </pic:spPr>
+                </pic:pic>
+              </a:graphicData>
+            </a:graphic>
+            <wp14:sizeRelH relativeFrom="margin">
+              <wp14:pctWidth>0</wp14:pctWidth>
+            </wp14:sizeRelH>
+            <wp14:sizeRelV relativeFrom="margin">
+              <wp14:pctHeight>0</wp14:pctHeight>
+            </wp14:sizeRelV>
+          </wp:anchor>
+        </w:drawing>
+      </w:r>
+      <w:r>
+        <w:rPr>
+          <w:noProof/>
+        </w:rPr>
+        <w:drawing>
+          <wp:anchor distT="0" distB="0" distL="114300" distR="114300" simplePos="0" relativeHeight="251672576" behindDoc="1" locked="0" layoutInCell="1" allowOverlap="1" wp14:anchorId="18408144" wp14:editId="762B8F67">
+            <wp:simplePos x="0" y="0"/>
+            <wp:positionH relativeFrom="margin">
+              <wp:posOffset>-519430</wp:posOffset>
+            </wp:positionH>
+            <wp:positionV relativeFrom="paragraph">
+              <wp:posOffset>149860</wp:posOffset>
+            </wp:positionV>
+            <wp:extent cx="3018790" cy="3028950"/>
+            <wp:effectExtent l="0" t="0" r="0" b="0"/>
+            <wp:wrapNone/>
+            <wp:docPr id="17" name="Imagen 17"/>
+            <wp:cNvGraphicFramePr>
+              <a:graphicFrameLocks xmlns:a="http://schemas.openxmlformats.org/drawingml/2006/main" noChangeAspect="1"/>
+            </wp:cNvGraphicFramePr>
+            <a:graphic xmlns:a="http://schemas.openxmlformats.org/drawingml/2006/main">
+              <a:graphicData uri="http://schemas.openxmlformats.org/drawingml/2006/picture">
+                <pic:pic xmlns:pic="http://schemas.openxmlformats.org/drawingml/2006/picture">
+                  <pic:nvPicPr>
+                    <pic:cNvPr id="1" name=""/>
+                    <pic:cNvPicPr/>
+                  </pic:nvPicPr>
+                  <pic:blipFill>
+                    <a:blip r:embed="rId44" cstate="print">
+                      <a:extLst>
+                        <a:ext uri="{28A0092B-C50C-407E-A947-70E740481C1C}">
+                          <a14:useLocalDpi xmlns:a14="http://schemas.microsoft.com/office/drawing/2010/main" val="0"/>
+                        </a:ext>
+                      </a:extLst>
+                    </a:blip>
+                    <a:stretch>
+                      <a:fillRect/>
+                    </a:stretch>
+                  </pic:blipFill>
+                  <pic:spPr>
+                    <a:xfrm>
+                      <a:off x="0" y="0"/>
+                      <a:ext cx="3018790" cy="3028950"/>
+                    </a:xfrm>
+                    <a:prstGeom prst="rect">
+                      <a:avLst/>
+                    </a:prstGeom>
+                  </pic:spPr>
+                </pic:pic>
+              </a:graphicData>
+            </a:graphic>
+            <wp14:sizeRelH relativeFrom="margin">
+              <wp14:pctWidth>0</wp14:pctWidth>
+            </wp14:sizeRelH>
+            <wp14:sizeRelV relativeFrom="margin">
+              <wp14:pctHeight>0</wp14:pctHeight>
+            </wp14:sizeRelV>
+          </wp:anchor>
+        </w:drawing>
+      </w:r>
+      <w:r>
+        <w:rPr>
+          <w:noProof/>
+        </w:rPr>
+        <w:drawing>
+          <wp:anchor distT="0" distB="0" distL="114300" distR="114300" simplePos="0" relativeHeight="251674624" behindDoc="1" locked="0" layoutInCell="1" allowOverlap="1" wp14:anchorId="61BF7DEA" wp14:editId="3660C9AC">
+            <wp:simplePos x="0" y="0"/>
+            <wp:positionH relativeFrom="margin">
+              <wp:align>right</wp:align>
+            </wp:positionH>
+            <wp:positionV relativeFrom="paragraph">
+              <wp:posOffset>130810</wp:posOffset>
+            </wp:positionV>
+            <wp:extent cx="2894330" cy="3076575"/>
+            <wp:effectExtent l="0" t="0" r="1270" b="9525"/>
+            <wp:wrapNone/>
+            <wp:docPr id="36" name="Imagen 36"/>
+            <wp:cNvGraphicFramePr>
+              <a:graphicFrameLocks xmlns:a="http://schemas.openxmlformats.org/drawingml/2006/main" noChangeAspect="1"/>
+            </wp:cNvGraphicFramePr>
+            <a:graphic xmlns:a="http://schemas.openxmlformats.org/drawingml/2006/main">
+              <a:graphicData uri="http://schemas.openxmlformats.org/drawingml/2006/picture">
+                <pic:pic xmlns:pic="http://schemas.openxmlformats.org/drawingml/2006/picture">
+                  <pic:nvPicPr>
+                    <pic:cNvPr id="1" name=""/>
+                    <pic:cNvPicPr/>
+                  </pic:nvPicPr>
+                  <pic:blipFill>
+                    <a:blip r:embed="rId45">
+                      <a:extLst>
+                        <a:ext uri="{28A0092B-C50C-407E-A947-70E740481C1C}">
+                          <a14:useLocalDpi xmlns:a14="http://schemas.microsoft.com/office/drawing/2010/main" val="0"/>
+                        </a:ext>
+                      </a:extLst>
+                    </a:blip>
+                    <a:stretch>
+                      <a:fillRect/>
+                    </a:stretch>
+                  </pic:blipFill>
+                  <pic:spPr>
+                    <a:xfrm>
+                      <a:off x="0" y="0"/>
+                      <a:ext cx="2894330" cy="3076575"/>
+                    </a:xfrm>
+                    <a:prstGeom prst="rect">
+                      <a:avLst/>
+                    </a:prstGeom>
+                  </pic:spPr>
+                </pic:pic>
+              </a:graphicData>
+            </a:graphic>
+            <wp14:sizeRelH relativeFrom="margin">
+              <wp14:pctWidth>0</wp14:pctWidth>
+            </wp14:sizeRelH>
+            <wp14:sizeRelV relativeFrom="margin">
+              <wp14:pctHeight>0</wp14:pctHeight>
+            </wp14:sizeRelV>
+          </wp:anchor>
+        </w:drawing>
+      </w:r>
+      <w:r>
+        <w:rPr>
+          <w:rFonts w:ascii="Calibri Light" w:hAnsi="Calibri Light" w:cs="Calibri Light"/>
+        </w:rPr>
+        <w:br w:type="page"/>
+      </w:r>
+    </w:p>
+    <w:p>
+      <w:pPr>
+        <w:rPr>
+          <w:rFonts w:ascii="Calibri Light" w:eastAsiaTheme="majorEastAsia" w:hAnsi="Calibri Light" w:cs="Calibri Light"/>
+          <w:color w:val="0F4761" w:themeColor="accent1" w:themeShade="BF"/>
+          <w:szCs w:val="32"/>
+        </w:rPr>
+      </w:pPr>
     </w:p>
     <w:p>
       <w:pPr>
@@ -21112,7 +21602,6 @@
           <w:color w:val="auto"/>
           <w:sz w:val="24"/>
         </w:rPr>
-        <w:lastRenderedPageBreak/>
         <w:t>Flujo de trabajo típico</w:t>
       </w:r>
       <w:bookmarkEnd w:id="28"/>
@@ -23111,54 +23600,29 @@
       <w:bookmarkEnd w:id="36"/>
     </w:p>
     <w:p>
-      <w:hyperlink r:id="rId41" w:history="1">
-        <w:r>
-          <w:rPr>
-            <w:rStyle w:val="Hipervnculo"/>
-          </w:rPr>
-          <w:t>https://www.youtube.com/@FaztCode</w:t>
-        </w:r>
-      </w:hyperlink>
-    </w:p>
-    <w:p>
-      <w:hyperlink r:id="rId42" w:history="1">
-        <w:r>
-          <w:rPr>
-            <w:rStyle w:val="Hipervnculo"/>
-          </w:rPr>
-          <w:t>https://www.youtube.com/@roelcode</w:t>
-        </w:r>
-      </w:hyperlink>
-    </w:p>
-    <w:p>
-      <w:hyperlink r:id="rId43" w:history="1">
-        <w:r>
-          <w:rPr>
-            <w:rStyle w:val="Hipervnculo"/>
-          </w:rPr>
-          <w:t>https://www.youtube.com/@prettyprinted</w:t>
-        </w:r>
-      </w:hyperlink>
-    </w:p>
-    <w:p>
-      <w:hyperlink r:id="rId44" w:history="1">
-        <w:r>
-          <w:rPr>
-            <w:rStyle w:val="Hipervnculo"/>
-          </w:rPr>
-          <w:t>https://www.zonaprop.com.ar</w:t>
-        </w:r>
-      </w:hyperlink>
-    </w:p>
-    <w:p>
-      <w:hyperlink r:id="rId45" w:history="1">
-        <w:r>
-          <w:rPr>
-            <w:rStyle w:val="Hipervnculo"/>
-          </w:rPr>
-          <w:t>https://docs.python.org/es/3.13/tutorial/index.html</w:t>
-        </w:r>
-      </w:hyperlink>
+      <w:r>
+        <w:t>https://www.youtube.com/@FaztCode</w:t>
+      </w:r>
+    </w:p>
+    <w:p>
+      <w:r>
+        <w:t>https://www.youtube.com/@roelcode</w:t>
+      </w:r>
+    </w:p>
+    <w:p>
+      <w:r>
+        <w:t>https://www.youtube.com/@prettyprinted</w:t>
+      </w:r>
+    </w:p>
+    <w:p>
+      <w:r>
+        <w:t>https://www.zonaprop.com.ar</w:t>
+      </w:r>
+    </w:p>
+    <w:p>
+      <w:r>
+        <w:t>https://docs.python.org/es/3.13/tutorial/index.html</w:t>
+      </w:r>
     </w:p>
     <w:p>
       <w:r>
@@ -27463,6 +27927,119 @@
     </w:lvl>
   </w:abstractNum>
   <w:abstractNum w:abstractNumId="20" w15:restartNumberingAfterBreak="0">
+    <w:nsid w:val="1C6F12D5"/>
+    <w:multiLevelType w:val="hybridMultilevel"/>
+    <w:tmpl w:val="40E85958"/>
+    <w:lvl w:ilvl="0" w:tplc="2C0A0001">
+      <w:start w:val="1"/>
+      <w:numFmt w:val="bullet"/>
+      <w:lvlText w:val=""/>
+      <w:lvlJc w:val="left"/>
+      <w:pPr>
+        <w:ind w:left="720" w:hanging="360"/>
+      </w:pPr>
+      <w:rPr>
+        <w:rFonts w:ascii="Symbol" w:hAnsi="Symbol" w:hint="default"/>
+      </w:rPr>
+    </w:lvl>
+    <w:lvl w:ilvl="1" w:tplc="2C0A0003" w:tentative="1">
+      <w:start w:val="1"/>
+      <w:numFmt w:val="bullet"/>
+      <w:lvlText w:val="o"/>
+      <w:lvlJc w:val="left"/>
+      <w:pPr>
+        <w:ind w:left="1440" w:hanging="360"/>
+      </w:pPr>
+      <w:rPr>
+        <w:rFonts w:ascii="Courier New" w:hAnsi="Courier New" w:cs="Courier New" w:hint="default"/>
+      </w:rPr>
+    </w:lvl>
+    <w:lvl w:ilvl="2" w:tplc="2C0A0005" w:tentative="1">
+      <w:start w:val="1"/>
+      <w:numFmt w:val="bullet"/>
+      <w:lvlText w:val=""/>
+      <w:lvlJc w:val="left"/>
+      <w:pPr>
+        <w:ind w:left="2160" w:hanging="360"/>
+      </w:pPr>
+      <w:rPr>
+        <w:rFonts w:ascii="Wingdings" w:hAnsi="Wingdings" w:hint="default"/>
+      </w:rPr>
+    </w:lvl>
+    <w:lvl w:ilvl="3" w:tplc="2C0A0001" w:tentative="1">
+      <w:start w:val="1"/>
+      <w:numFmt w:val="bullet"/>
+      <w:lvlText w:val=""/>
+      <w:lvlJc w:val="left"/>
+      <w:pPr>
+        <w:ind w:left="2880" w:hanging="360"/>
+      </w:pPr>
+      <w:rPr>
+        <w:rFonts w:ascii="Symbol" w:hAnsi="Symbol" w:hint="default"/>
+      </w:rPr>
+    </w:lvl>
+    <w:lvl w:ilvl="4" w:tplc="2C0A0003" w:tentative="1">
+      <w:start w:val="1"/>
+      <w:numFmt w:val="bullet"/>
+      <w:lvlText w:val="o"/>
+      <w:lvlJc w:val="left"/>
+      <w:pPr>
+        <w:ind w:left="3600" w:hanging="360"/>
+      </w:pPr>
+      <w:rPr>
+        <w:rFonts w:ascii="Courier New" w:hAnsi="Courier New" w:cs="Courier New" w:hint="default"/>
+      </w:rPr>
+    </w:lvl>
+    <w:lvl w:ilvl="5" w:tplc="2C0A0005" w:tentative="1">
+      <w:start w:val="1"/>
+      <w:numFmt w:val="bullet"/>
+      <w:lvlText w:val=""/>
+      <w:lvlJc w:val="left"/>
+      <w:pPr>
+        <w:ind w:left="4320" w:hanging="360"/>
+      </w:pPr>
+      <w:rPr>
+        <w:rFonts w:ascii="Wingdings" w:hAnsi="Wingdings" w:hint="default"/>
+      </w:rPr>
+    </w:lvl>
+    <w:lvl w:ilvl="6" w:tplc="2C0A0001" w:tentative="1">
+      <w:start w:val="1"/>
+      <w:numFmt w:val="bullet"/>
+      <w:lvlText w:val=""/>
+      <w:lvlJc w:val="left"/>
+      <w:pPr>
+        <w:ind w:left="5040" w:hanging="360"/>
+      </w:pPr>
+      <w:rPr>
+        <w:rFonts w:ascii="Symbol" w:hAnsi="Symbol" w:hint="default"/>
+      </w:rPr>
+    </w:lvl>
+    <w:lvl w:ilvl="7" w:tplc="2C0A0003" w:tentative="1">
+      <w:start w:val="1"/>
+      <w:numFmt w:val="bullet"/>
+      <w:lvlText w:val="o"/>
+      <w:lvlJc w:val="left"/>
+      <w:pPr>
+        <w:ind w:left="5760" w:hanging="360"/>
+      </w:pPr>
+      <w:rPr>
+        <w:rFonts w:ascii="Courier New" w:hAnsi="Courier New" w:cs="Courier New" w:hint="default"/>
+      </w:rPr>
+    </w:lvl>
+    <w:lvl w:ilvl="8" w:tplc="2C0A0005" w:tentative="1">
+      <w:start w:val="1"/>
+      <w:numFmt w:val="bullet"/>
+      <w:lvlText w:val=""/>
+      <w:lvlJc w:val="left"/>
+      <w:pPr>
+        <w:ind w:left="6480" w:hanging="360"/>
+      </w:pPr>
+      <w:rPr>
+        <w:rFonts w:ascii="Wingdings" w:hAnsi="Wingdings" w:hint="default"/>
+      </w:rPr>
+    </w:lvl>
+  </w:abstractNum>
+  <w:abstractNum w:abstractNumId="21" w15:restartNumberingAfterBreak="0">
     <w:nsid w:val="1E4C6E29"/>
     <w:multiLevelType w:val="multilevel"/>
     <w:tmpl w:val="CC36D8FC"/>
@@ -27611,7 +28188,7 @@
       </w:rPr>
     </w:lvl>
   </w:abstractNum>
-  <w:abstractNum w:abstractNumId="21" w15:restartNumberingAfterBreak="0">
+  <w:abstractNum w:abstractNumId="22" w15:restartNumberingAfterBreak="0">
     <w:nsid w:val="214467E1"/>
     <w:multiLevelType w:val="multilevel"/>
     <w:tmpl w:val="E82C7AE8"/>
@@ -27760,7 +28337,7 @@
       </w:rPr>
     </w:lvl>
   </w:abstractNum>
-  <w:abstractNum w:abstractNumId="22" w15:restartNumberingAfterBreak="0">
+  <w:abstractNum w:abstractNumId="23" w15:restartNumberingAfterBreak="0">
     <w:nsid w:val="23F05C2B"/>
     <w:multiLevelType w:val="multilevel"/>
     <w:tmpl w:val="55B46B28"/>
@@ -27909,7 +28486,7 @@
       </w:rPr>
     </w:lvl>
   </w:abstractNum>
-  <w:abstractNum w:abstractNumId="23" w15:restartNumberingAfterBreak="0">
+  <w:abstractNum w:abstractNumId="24" w15:restartNumberingAfterBreak="0">
     <w:nsid w:val="242608A9"/>
     <w:multiLevelType w:val="multilevel"/>
     <w:tmpl w:val="6AD6084A"/>
@@ -28058,7 +28635,7 @@
       </w:rPr>
     </w:lvl>
   </w:abstractNum>
-  <w:abstractNum w:abstractNumId="24" w15:restartNumberingAfterBreak="0">
+  <w:abstractNum w:abstractNumId="25" w15:restartNumberingAfterBreak="0">
     <w:nsid w:val="258B72EC"/>
     <w:multiLevelType w:val="hybridMultilevel"/>
     <w:tmpl w:val="2522F974"/>
@@ -28171,7 +28748,7 @@
       </w:rPr>
     </w:lvl>
   </w:abstractNum>
-  <w:abstractNum w:abstractNumId="25" w15:restartNumberingAfterBreak="0">
+  <w:abstractNum w:abstractNumId="26" w15:restartNumberingAfterBreak="0">
     <w:nsid w:val="25A61CE2"/>
     <w:multiLevelType w:val="multilevel"/>
     <w:tmpl w:val="7D50C666"/>
@@ -28320,7 +28897,7 @@
       </w:rPr>
     </w:lvl>
   </w:abstractNum>
-  <w:abstractNum w:abstractNumId="26" w15:restartNumberingAfterBreak="0">
+  <w:abstractNum w:abstractNumId="27" w15:restartNumberingAfterBreak="0">
     <w:nsid w:val="2794198D"/>
     <w:multiLevelType w:val="hybridMultilevel"/>
     <w:tmpl w:val="DEDC626A"/>
@@ -28433,7 +29010,7 @@
       </w:rPr>
     </w:lvl>
   </w:abstractNum>
-  <w:abstractNum w:abstractNumId="27" w15:restartNumberingAfterBreak="0">
+  <w:abstractNum w:abstractNumId="28" w15:restartNumberingAfterBreak="0">
     <w:nsid w:val="27952898"/>
     <w:multiLevelType w:val="multilevel"/>
     <w:tmpl w:val="1C78AFEE"/>
@@ -28582,7 +29159,7 @@
       </w:rPr>
     </w:lvl>
   </w:abstractNum>
-  <w:abstractNum w:abstractNumId="28" w15:restartNumberingAfterBreak="0">
+  <w:abstractNum w:abstractNumId="29" w15:restartNumberingAfterBreak="0">
     <w:nsid w:val="291137F7"/>
     <w:multiLevelType w:val="hybridMultilevel"/>
     <w:tmpl w:val="2982B7FA"/>
@@ -28671,7 +29248,7 @@
       </w:pPr>
     </w:lvl>
   </w:abstractNum>
-  <w:abstractNum w:abstractNumId="29" w15:restartNumberingAfterBreak="0">
+  <w:abstractNum w:abstractNumId="30" w15:restartNumberingAfterBreak="0">
     <w:nsid w:val="2D8B7872"/>
     <w:multiLevelType w:val="multilevel"/>
     <w:tmpl w:val="F99210CE"/>
@@ -28820,7 +29397,7 @@
       </w:rPr>
     </w:lvl>
   </w:abstractNum>
-  <w:abstractNum w:abstractNumId="30" w15:restartNumberingAfterBreak="0">
+  <w:abstractNum w:abstractNumId="31" w15:restartNumberingAfterBreak="0">
     <w:nsid w:val="2E327A90"/>
     <w:multiLevelType w:val="multilevel"/>
     <w:tmpl w:val="53B6FD0C"/>
@@ -28933,7 +29510,7 @@
       </w:pPr>
     </w:lvl>
   </w:abstractNum>
-  <w:abstractNum w:abstractNumId="31" w15:restartNumberingAfterBreak="0">
+  <w:abstractNum w:abstractNumId="32" w15:restartNumberingAfterBreak="0">
     <w:nsid w:val="326F0AE7"/>
     <w:multiLevelType w:val="hybridMultilevel"/>
     <w:tmpl w:val="D3C8537E"/>
@@ -29046,7 +29623,7 @@
       </w:rPr>
     </w:lvl>
   </w:abstractNum>
-  <w:abstractNum w:abstractNumId="32" w15:restartNumberingAfterBreak="0">
+  <w:abstractNum w:abstractNumId="33" w15:restartNumberingAfterBreak="0">
     <w:nsid w:val="33BD1635"/>
     <w:multiLevelType w:val="multilevel"/>
     <w:tmpl w:val="6650A9E0"/>
@@ -29195,7 +29772,7 @@
       </w:rPr>
     </w:lvl>
   </w:abstractNum>
-  <w:abstractNum w:abstractNumId="33" w15:restartNumberingAfterBreak="0">
+  <w:abstractNum w:abstractNumId="34" w15:restartNumberingAfterBreak="0">
     <w:nsid w:val="360A59FA"/>
     <w:multiLevelType w:val="hybridMultilevel"/>
     <w:tmpl w:val="57CEDDE6"/>
@@ -29308,7 +29885,7 @@
       </w:rPr>
     </w:lvl>
   </w:abstractNum>
-  <w:abstractNum w:abstractNumId="34" w15:restartNumberingAfterBreak="0">
+  <w:abstractNum w:abstractNumId="35" w15:restartNumberingAfterBreak="0">
     <w:nsid w:val="394664B7"/>
     <w:multiLevelType w:val="hybridMultilevel"/>
     <w:tmpl w:val="0BC29352"/>
@@ -29421,7 +29998,7 @@
       </w:rPr>
     </w:lvl>
   </w:abstractNum>
-  <w:abstractNum w:abstractNumId="35" w15:restartNumberingAfterBreak="0">
+  <w:abstractNum w:abstractNumId="36" w15:restartNumberingAfterBreak="0">
     <w:nsid w:val="396639A9"/>
     <w:multiLevelType w:val="multilevel"/>
     <w:tmpl w:val="9E2EDD30"/>
@@ -29570,7 +30147,7 @@
       </w:rPr>
     </w:lvl>
   </w:abstractNum>
-  <w:abstractNum w:abstractNumId="36" w15:restartNumberingAfterBreak="0">
+  <w:abstractNum w:abstractNumId="37" w15:restartNumberingAfterBreak="0">
     <w:nsid w:val="39907B9E"/>
     <w:multiLevelType w:val="hybridMultilevel"/>
     <w:tmpl w:val="66F6861A"/>
@@ -29683,7 +30260,7 @@
       </w:rPr>
     </w:lvl>
   </w:abstractNum>
-  <w:abstractNum w:abstractNumId="37" w15:restartNumberingAfterBreak="0">
+  <w:abstractNum w:abstractNumId="38" w15:restartNumberingAfterBreak="0">
     <w:nsid w:val="3A964B04"/>
     <w:multiLevelType w:val="hybridMultilevel"/>
     <w:tmpl w:val="C1B00C2E"/>
@@ -29796,7 +30373,7 @@
       </w:rPr>
     </w:lvl>
   </w:abstractNum>
-  <w:abstractNum w:abstractNumId="38" w15:restartNumberingAfterBreak="0">
+  <w:abstractNum w:abstractNumId="39" w15:restartNumberingAfterBreak="0">
     <w:nsid w:val="3BA1426D"/>
     <w:multiLevelType w:val="hybridMultilevel"/>
     <w:tmpl w:val="1FFEDD34"/>
@@ -29909,7 +30486,7 @@
       </w:rPr>
     </w:lvl>
   </w:abstractNum>
-  <w:abstractNum w:abstractNumId="39" w15:restartNumberingAfterBreak="0">
+  <w:abstractNum w:abstractNumId="40" w15:restartNumberingAfterBreak="0">
     <w:nsid w:val="3C431568"/>
     <w:multiLevelType w:val="hybridMultilevel"/>
     <w:tmpl w:val="EB42D52A"/>
@@ -30022,7 +30599,7 @@
       </w:rPr>
     </w:lvl>
   </w:abstractNum>
-  <w:abstractNum w:abstractNumId="40" w15:restartNumberingAfterBreak="0">
+  <w:abstractNum w:abstractNumId="41" w15:restartNumberingAfterBreak="0">
     <w:nsid w:val="3D511D50"/>
     <w:multiLevelType w:val="hybridMultilevel"/>
     <w:tmpl w:val="183ABF78"/>
@@ -30108,7 +30685,7 @@
       </w:pPr>
     </w:lvl>
   </w:abstractNum>
-  <w:abstractNum w:abstractNumId="41" w15:restartNumberingAfterBreak="0">
+  <w:abstractNum w:abstractNumId="42" w15:restartNumberingAfterBreak="0">
     <w:nsid w:val="3D622A69"/>
     <w:multiLevelType w:val="hybridMultilevel"/>
     <w:tmpl w:val="61AEB9D6"/>
@@ -30221,7 +30798,7 @@
       </w:rPr>
     </w:lvl>
   </w:abstractNum>
-  <w:abstractNum w:abstractNumId="42" w15:restartNumberingAfterBreak="0">
+  <w:abstractNum w:abstractNumId="43" w15:restartNumberingAfterBreak="0">
     <w:nsid w:val="3F7941FE"/>
     <w:multiLevelType w:val="hybridMultilevel"/>
     <w:tmpl w:val="E86AC87E"/>
@@ -30334,7 +30911,7 @@
       </w:rPr>
     </w:lvl>
   </w:abstractNum>
-  <w:abstractNum w:abstractNumId="43" w15:restartNumberingAfterBreak="0">
+  <w:abstractNum w:abstractNumId="44" w15:restartNumberingAfterBreak="0">
     <w:nsid w:val="3FA01042"/>
     <w:multiLevelType w:val="hybridMultilevel"/>
     <w:tmpl w:val="61B4AF86"/>
@@ -30447,7 +31024,7 @@
       </w:rPr>
     </w:lvl>
   </w:abstractNum>
-  <w:abstractNum w:abstractNumId="44" w15:restartNumberingAfterBreak="0">
+  <w:abstractNum w:abstractNumId="45" w15:restartNumberingAfterBreak="0">
     <w:nsid w:val="4016461C"/>
     <w:multiLevelType w:val="hybridMultilevel"/>
     <w:tmpl w:val="C28CF2B2"/>
@@ -30560,7 +31137,7 @@
       </w:rPr>
     </w:lvl>
   </w:abstractNum>
-  <w:abstractNum w:abstractNumId="45" w15:restartNumberingAfterBreak="0">
+  <w:abstractNum w:abstractNumId="46" w15:restartNumberingAfterBreak="0">
     <w:nsid w:val="41B04F2D"/>
     <w:multiLevelType w:val="hybridMultilevel"/>
     <w:tmpl w:val="4F2259F4"/>
@@ -30673,7 +31250,7 @@
       </w:rPr>
     </w:lvl>
   </w:abstractNum>
-  <w:abstractNum w:abstractNumId="46" w15:restartNumberingAfterBreak="0">
+  <w:abstractNum w:abstractNumId="47" w15:restartNumberingAfterBreak="0">
     <w:nsid w:val="432E7BB6"/>
     <w:multiLevelType w:val="multilevel"/>
     <w:tmpl w:val="6F8E283A"/>
@@ -30822,7 +31399,7 @@
       </w:rPr>
     </w:lvl>
   </w:abstractNum>
-  <w:abstractNum w:abstractNumId="47" w15:restartNumberingAfterBreak="0">
+  <w:abstractNum w:abstractNumId="48" w15:restartNumberingAfterBreak="0">
     <w:nsid w:val="43DA3594"/>
     <w:multiLevelType w:val="multilevel"/>
     <w:tmpl w:val="766A500C"/>
@@ -30971,7 +31548,7 @@
       </w:rPr>
     </w:lvl>
   </w:abstractNum>
-  <w:abstractNum w:abstractNumId="48" w15:restartNumberingAfterBreak="0">
+  <w:abstractNum w:abstractNumId="49" w15:restartNumberingAfterBreak="0">
     <w:nsid w:val="44C862ED"/>
     <w:multiLevelType w:val="multilevel"/>
     <w:tmpl w:val="D5B65B1C"/>
@@ -31120,7 +31697,7 @@
       </w:rPr>
     </w:lvl>
   </w:abstractNum>
-  <w:abstractNum w:abstractNumId="49" w15:restartNumberingAfterBreak="0">
+  <w:abstractNum w:abstractNumId="50" w15:restartNumberingAfterBreak="0">
     <w:nsid w:val="44F373FF"/>
     <w:multiLevelType w:val="hybridMultilevel"/>
     <w:tmpl w:val="88F46212"/>
@@ -31233,7 +31810,7 @@
       </w:rPr>
     </w:lvl>
   </w:abstractNum>
-  <w:abstractNum w:abstractNumId="50" w15:restartNumberingAfterBreak="0">
+  <w:abstractNum w:abstractNumId="51" w15:restartNumberingAfterBreak="0">
     <w:nsid w:val="45E763C9"/>
     <w:multiLevelType w:val="hybridMultilevel"/>
     <w:tmpl w:val="D030806A"/>
@@ -31346,7 +31923,7 @@
       </w:rPr>
     </w:lvl>
   </w:abstractNum>
-  <w:abstractNum w:abstractNumId="51" w15:restartNumberingAfterBreak="0">
+  <w:abstractNum w:abstractNumId="52" w15:restartNumberingAfterBreak="0">
     <w:nsid w:val="49BE554C"/>
     <w:multiLevelType w:val="hybridMultilevel"/>
     <w:tmpl w:val="31A02354"/>
@@ -31459,7 +32036,7 @@
       </w:rPr>
     </w:lvl>
   </w:abstractNum>
-  <w:abstractNum w:abstractNumId="52" w15:restartNumberingAfterBreak="0">
+  <w:abstractNum w:abstractNumId="53" w15:restartNumberingAfterBreak="0">
     <w:nsid w:val="4DDB08A5"/>
     <w:multiLevelType w:val="hybridMultilevel"/>
     <w:tmpl w:val="C8B0B248"/>
@@ -31572,7 +32149,7 @@
       </w:rPr>
     </w:lvl>
   </w:abstractNum>
-  <w:abstractNum w:abstractNumId="53" w15:restartNumberingAfterBreak="0">
+  <w:abstractNum w:abstractNumId="54" w15:restartNumberingAfterBreak="0">
     <w:nsid w:val="4E3756A0"/>
     <w:multiLevelType w:val="hybridMultilevel"/>
     <w:tmpl w:val="E1BA5622"/>
@@ -31685,7 +32262,7 @@
       </w:rPr>
     </w:lvl>
   </w:abstractNum>
-  <w:abstractNum w:abstractNumId="54" w15:restartNumberingAfterBreak="0">
+  <w:abstractNum w:abstractNumId="55" w15:restartNumberingAfterBreak="0">
     <w:nsid w:val="4FE5568C"/>
     <w:multiLevelType w:val="hybridMultilevel"/>
     <w:tmpl w:val="4B986EB4"/>
@@ -31798,7 +32375,7 @@
       </w:rPr>
     </w:lvl>
   </w:abstractNum>
-  <w:abstractNum w:abstractNumId="55" w15:restartNumberingAfterBreak="0">
+  <w:abstractNum w:abstractNumId="56" w15:restartNumberingAfterBreak="0">
     <w:nsid w:val="51B318F6"/>
     <w:multiLevelType w:val="multilevel"/>
     <w:tmpl w:val="8A0428B0"/>
@@ -31947,7 +32524,7 @@
       </w:rPr>
     </w:lvl>
   </w:abstractNum>
-  <w:abstractNum w:abstractNumId="56" w15:restartNumberingAfterBreak="0">
+  <w:abstractNum w:abstractNumId="57" w15:restartNumberingAfterBreak="0">
     <w:nsid w:val="55126182"/>
     <w:multiLevelType w:val="multilevel"/>
     <w:tmpl w:val="280498E2"/>
@@ -32060,7 +32637,7 @@
       </w:pPr>
     </w:lvl>
   </w:abstractNum>
-  <w:abstractNum w:abstractNumId="57" w15:restartNumberingAfterBreak="0">
+  <w:abstractNum w:abstractNumId="58" w15:restartNumberingAfterBreak="0">
     <w:nsid w:val="55D33CFD"/>
     <w:multiLevelType w:val="hybridMultilevel"/>
     <w:tmpl w:val="D0E6B9F0"/>
@@ -32173,7 +32750,7 @@
       </w:rPr>
     </w:lvl>
   </w:abstractNum>
-  <w:abstractNum w:abstractNumId="58" w15:restartNumberingAfterBreak="0">
+  <w:abstractNum w:abstractNumId="59" w15:restartNumberingAfterBreak="0">
     <w:nsid w:val="57883B5B"/>
     <w:multiLevelType w:val="multilevel"/>
     <w:tmpl w:val="C802B0C6"/>
@@ -32322,7 +32899,7 @@
       </w:rPr>
     </w:lvl>
   </w:abstractNum>
-  <w:abstractNum w:abstractNumId="59" w15:restartNumberingAfterBreak="0">
+  <w:abstractNum w:abstractNumId="60" w15:restartNumberingAfterBreak="0">
     <w:nsid w:val="586608C9"/>
     <w:multiLevelType w:val="hybridMultilevel"/>
     <w:tmpl w:val="B4BABA7A"/>
@@ -32413,7 +32990,7 @@
       </w:pPr>
     </w:lvl>
   </w:abstractNum>
-  <w:abstractNum w:abstractNumId="60" w15:restartNumberingAfterBreak="0">
+  <w:abstractNum w:abstractNumId="61" w15:restartNumberingAfterBreak="0">
     <w:nsid w:val="58C42B23"/>
     <w:multiLevelType w:val="multilevel"/>
     <w:tmpl w:val="1310BF7E"/>
@@ -32526,7 +33103,7 @@
       </w:pPr>
     </w:lvl>
   </w:abstractNum>
-  <w:abstractNum w:abstractNumId="61" w15:restartNumberingAfterBreak="0">
+  <w:abstractNum w:abstractNumId="62" w15:restartNumberingAfterBreak="0">
     <w:nsid w:val="58E77078"/>
     <w:multiLevelType w:val="hybridMultilevel"/>
     <w:tmpl w:val="F2925BA2"/>
@@ -32639,7 +33216,7 @@
       </w:rPr>
     </w:lvl>
   </w:abstractNum>
-  <w:abstractNum w:abstractNumId="62" w15:restartNumberingAfterBreak="0">
+  <w:abstractNum w:abstractNumId="63" w15:restartNumberingAfterBreak="0">
     <w:nsid w:val="59D4740C"/>
     <w:multiLevelType w:val="multilevel"/>
     <w:tmpl w:val="5C70A06E"/>
@@ -32752,7 +33329,7 @@
       </w:pPr>
     </w:lvl>
   </w:abstractNum>
-  <w:abstractNum w:abstractNumId="63" w15:restartNumberingAfterBreak="0">
+  <w:abstractNum w:abstractNumId="64" w15:restartNumberingAfterBreak="0">
     <w:nsid w:val="5C090A39"/>
     <w:multiLevelType w:val="hybridMultilevel"/>
     <w:tmpl w:val="AFFA79E8"/>
@@ -32865,7 +33442,7 @@
       </w:rPr>
     </w:lvl>
   </w:abstractNum>
-  <w:abstractNum w:abstractNumId="64" w15:restartNumberingAfterBreak="0">
+  <w:abstractNum w:abstractNumId="65" w15:restartNumberingAfterBreak="0">
     <w:nsid w:val="5DA60294"/>
     <w:multiLevelType w:val="multilevel"/>
     <w:tmpl w:val="442A6B32"/>
@@ -33014,7 +33591,7 @@
       </w:rPr>
     </w:lvl>
   </w:abstractNum>
-  <w:abstractNum w:abstractNumId="65" w15:restartNumberingAfterBreak="0">
+  <w:abstractNum w:abstractNumId="66" w15:restartNumberingAfterBreak="0">
     <w:nsid w:val="5DEB4276"/>
     <w:multiLevelType w:val="multilevel"/>
     <w:tmpl w:val="D69A5DDE"/>
@@ -33163,7 +33740,7 @@
       </w:rPr>
     </w:lvl>
   </w:abstractNum>
-  <w:abstractNum w:abstractNumId="66" w15:restartNumberingAfterBreak="0">
+  <w:abstractNum w:abstractNumId="67" w15:restartNumberingAfterBreak="0">
     <w:nsid w:val="645F5B87"/>
     <w:multiLevelType w:val="multilevel"/>
     <w:tmpl w:val="316A35B6"/>
@@ -33312,7 +33889,7 @@
       </w:rPr>
     </w:lvl>
   </w:abstractNum>
-  <w:abstractNum w:abstractNumId="67" w15:restartNumberingAfterBreak="0">
+  <w:abstractNum w:abstractNumId="68" w15:restartNumberingAfterBreak="0">
     <w:nsid w:val="64C10141"/>
     <w:multiLevelType w:val="hybridMultilevel"/>
     <w:tmpl w:val="8238246C"/>
@@ -33398,7 +33975,7 @@
       </w:pPr>
     </w:lvl>
   </w:abstractNum>
-  <w:abstractNum w:abstractNumId="68" w15:restartNumberingAfterBreak="0">
+  <w:abstractNum w:abstractNumId="69" w15:restartNumberingAfterBreak="0">
     <w:nsid w:val="65DA32D4"/>
     <w:multiLevelType w:val="multilevel"/>
     <w:tmpl w:val="44500792"/>
@@ -33511,7 +34088,7 @@
       </w:pPr>
     </w:lvl>
   </w:abstractNum>
-  <w:abstractNum w:abstractNumId="69" w15:restartNumberingAfterBreak="0">
+  <w:abstractNum w:abstractNumId="70" w15:restartNumberingAfterBreak="0">
     <w:nsid w:val="666B7509"/>
     <w:multiLevelType w:val="multilevel"/>
     <w:tmpl w:val="70528880"/>
@@ -33624,7 +34201,7 @@
       </w:pPr>
     </w:lvl>
   </w:abstractNum>
-  <w:abstractNum w:abstractNumId="70" w15:restartNumberingAfterBreak="0">
+  <w:abstractNum w:abstractNumId="71" w15:restartNumberingAfterBreak="0">
     <w:nsid w:val="6A034BC7"/>
     <w:multiLevelType w:val="multilevel"/>
     <w:tmpl w:val="CC5C677C"/>
@@ -33773,7 +34350,7 @@
       </w:rPr>
     </w:lvl>
   </w:abstractNum>
-  <w:abstractNum w:abstractNumId="71" w15:restartNumberingAfterBreak="0">
+  <w:abstractNum w:abstractNumId="72" w15:restartNumberingAfterBreak="0">
     <w:nsid w:val="6E767FC3"/>
     <w:multiLevelType w:val="multilevel"/>
     <w:tmpl w:val="4D9CE91E"/>
@@ -33922,7 +34499,7 @@
       </w:rPr>
     </w:lvl>
   </w:abstractNum>
-  <w:abstractNum w:abstractNumId="72" w15:restartNumberingAfterBreak="0">
+  <w:abstractNum w:abstractNumId="73" w15:restartNumberingAfterBreak="0">
     <w:nsid w:val="6F97379C"/>
     <w:multiLevelType w:val="multilevel"/>
     <w:tmpl w:val="105C18E6"/>
@@ -34071,7 +34648,7 @@
       </w:rPr>
     </w:lvl>
   </w:abstractNum>
-  <w:abstractNum w:abstractNumId="73" w15:restartNumberingAfterBreak="0">
+  <w:abstractNum w:abstractNumId="74" w15:restartNumberingAfterBreak="0">
     <w:nsid w:val="6FFC74D5"/>
     <w:multiLevelType w:val="multilevel"/>
     <w:tmpl w:val="AB86BCCC"/>
@@ -34220,7 +34797,7 @@
       </w:rPr>
     </w:lvl>
   </w:abstractNum>
-  <w:abstractNum w:abstractNumId="74" w15:restartNumberingAfterBreak="0">
+  <w:abstractNum w:abstractNumId="75" w15:restartNumberingAfterBreak="0">
     <w:nsid w:val="71D13416"/>
     <w:multiLevelType w:val="hybridMultilevel"/>
     <w:tmpl w:val="FBA695C0"/>
@@ -34333,7 +34910,7 @@
       </w:rPr>
     </w:lvl>
   </w:abstractNum>
-  <w:abstractNum w:abstractNumId="75" w15:restartNumberingAfterBreak="0">
+  <w:abstractNum w:abstractNumId="76" w15:restartNumberingAfterBreak="0">
     <w:nsid w:val="732A6347"/>
     <w:multiLevelType w:val="hybridMultilevel"/>
     <w:tmpl w:val="C2D85910"/>
@@ -34446,7 +35023,7 @@
       </w:rPr>
     </w:lvl>
   </w:abstractNum>
-  <w:abstractNum w:abstractNumId="76" w15:restartNumberingAfterBreak="0">
+  <w:abstractNum w:abstractNumId="77" w15:restartNumberingAfterBreak="0">
     <w:nsid w:val="73670DE2"/>
     <w:multiLevelType w:val="multilevel"/>
     <w:tmpl w:val="940E6CF2"/>
@@ -34595,7 +35172,7 @@
       </w:rPr>
     </w:lvl>
   </w:abstractNum>
-  <w:abstractNum w:abstractNumId="77" w15:restartNumberingAfterBreak="0">
+  <w:abstractNum w:abstractNumId="78" w15:restartNumberingAfterBreak="0">
     <w:nsid w:val="74EE2EE1"/>
     <w:multiLevelType w:val="hybridMultilevel"/>
     <w:tmpl w:val="30161E56"/>
@@ -34708,7 +35285,7 @@
       </w:rPr>
     </w:lvl>
   </w:abstractNum>
-  <w:abstractNum w:abstractNumId="78" w15:restartNumberingAfterBreak="0">
+  <w:abstractNum w:abstractNumId="79" w15:restartNumberingAfterBreak="0">
     <w:nsid w:val="75DB2FEF"/>
     <w:multiLevelType w:val="multilevel"/>
     <w:tmpl w:val="49E8A3DA"/>
@@ -34857,7 +35434,7 @@
       </w:rPr>
     </w:lvl>
   </w:abstractNum>
-  <w:abstractNum w:abstractNumId="79" w15:restartNumberingAfterBreak="0">
+  <w:abstractNum w:abstractNumId="80" w15:restartNumberingAfterBreak="0">
     <w:nsid w:val="7657321D"/>
     <w:multiLevelType w:val="hybridMultilevel"/>
     <w:tmpl w:val="67F803D6"/>
@@ -34970,7 +35547,7 @@
       </w:rPr>
     </w:lvl>
   </w:abstractNum>
-  <w:abstractNum w:abstractNumId="80" w15:restartNumberingAfterBreak="0">
+  <w:abstractNum w:abstractNumId="81" w15:restartNumberingAfterBreak="0">
     <w:nsid w:val="76C64D55"/>
     <w:multiLevelType w:val="hybridMultilevel"/>
     <w:tmpl w:val="D610C5DC"/>
@@ -35083,7 +35660,7 @@
       </w:rPr>
     </w:lvl>
   </w:abstractNum>
-  <w:abstractNum w:abstractNumId="81" w15:restartNumberingAfterBreak="0">
+  <w:abstractNum w:abstractNumId="82" w15:restartNumberingAfterBreak="0">
     <w:nsid w:val="77845976"/>
     <w:multiLevelType w:val="hybridMultilevel"/>
     <w:tmpl w:val="9C7A92B4"/>
@@ -35196,7 +35773,7 @@
       </w:rPr>
     </w:lvl>
   </w:abstractNum>
-  <w:abstractNum w:abstractNumId="82" w15:restartNumberingAfterBreak="0">
+  <w:abstractNum w:abstractNumId="83" w15:restartNumberingAfterBreak="0">
     <w:nsid w:val="7A711487"/>
     <w:multiLevelType w:val="multilevel"/>
     <w:tmpl w:val="68749E5C"/>
@@ -35346,139 +35923,139 @@
     </w:lvl>
   </w:abstractNum>
   <w:num w:numId="1" w16cid:durableId="894202397">
-    <w:abstractNumId w:val="44"/>
+    <w:abstractNumId w:val="45"/>
   </w:num>
   <w:num w:numId="2" w16cid:durableId="511838064">
-    <w:abstractNumId w:val="24"/>
+    <w:abstractNumId w:val="25"/>
   </w:num>
   <w:num w:numId="3" w16cid:durableId="457190848">
-    <w:abstractNumId w:val="49"/>
+    <w:abstractNumId w:val="50"/>
   </w:num>
   <w:num w:numId="4" w16cid:durableId="644354357">
-    <w:abstractNumId w:val="41"/>
+    <w:abstractNumId w:val="42"/>
   </w:num>
   <w:num w:numId="5" w16cid:durableId="528035185">
-    <w:abstractNumId w:val="53"/>
+    <w:abstractNumId w:val="54"/>
   </w:num>
   <w:num w:numId="6" w16cid:durableId="634603526">
     <w:abstractNumId w:val="6"/>
   </w:num>
   <w:num w:numId="7" w16cid:durableId="1970475589">
-    <w:abstractNumId w:val="61"/>
+    <w:abstractNumId w:val="62"/>
   </w:num>
   <w:num w:numId="8" w16cid:durableId="397214863">
-    <w:abstractNumId w:val="38"/>
+    <w:abstractNumId w:val="39"/>
   </w:num>
   <w:num w:numId="9" w16cid:durableId="1228305124">
-    <w:abstractNumId w:val="45"/>
+    <w:abstractNumId w:val="46"/>
   </w:num>
   <w:num w:numId="10" w16cid:durableId="906232736">
-    <w:abstractNumId w:val="63"/>
+    <w:abstractNumId w:val="64"/>
   </w:num>
   <w:num w:numId="11" w16cid:durableId="46228039">
     <w:abstractNumId w:val="17"/>
   </w:num>
   <w:num w:numId="12" w16cid:durableId="1520466607">
-    <w:abstractNumId w:val="52"/>
+    <w:abstractNumId w:val="53"/>
   </w:num>
   <w:num w:numId="13" w16cid:durableId="751777593">
-    <w:abstractNumId w:val="80"/>
+    <w:abstractNumId w:val="81"/>
   </w:num>
   <w:num w:numId="14" w16cid:durableId="114064551">
-    <w:abstractNumId w:val="51"/>
+    <w:abstractNumId w:val="52"/>
   </w:num>
   <w:num w:numId="15" w16cid:durableId="319579625">
     <w:abstractNumId w:val="15"/>
   </w:num>
   <w:num w:numId="16" w16cid:durableId="169217590">
-    <w:abstractNumId w:val="39"/>
+    <w:abstractNumId w:val="40"/>
   </w:num>
   <w:num w:numId="17" w16cid:durableId="1699430383">
-    <w:abstractNumId w:val="43"/>
+    <w:abstractNumId w:val="44"/>
   </w:num>
   <w:num w:numId="18" w16cid:durableId="1175612004">
-    <w:abstractNumId w:val="23"/>
+    <w:abstractNumId w:val="24"/>
   </w:num>
   <w:num w:numId="19" w16cid:durableId="2126382210">
-    <w:abstractNumId w:val="67"/>
+    <w:abstractNumId w:val="68"/>
   </w:num>
   <w:num w:numId="20" w16cid:durableId="1753702909">
-    <w:abstractNumId w:val="79"/>
+    <w:abstractNumId w:val="80"/>
   </w:num>
   <w:num w:numId="21" w16cid:durableId="114301143">
-    <w:abstractNumId w:val="28"/>
+    <w:abstractNumId w:val="29"/>
   </w:num>
   <w:num w:numId="22" w16cid:durableId="493420716">
-    <w:abstractNumId w:val="34"/>
+    <w:abstractNumId w:val="35"/>
   </w:num>
   <w:num w:numId="23" w16cid:durableId="235016975">
-    <w:abstractNumId w:val="42"/>
+    <w:abstractNumId w:val="43"/>
   </w:num>
   <w:num w:numId="24" w16cid:durableId="735973841">
     <w:abstractNumId w:val="13"/>
   </w:num>
   <w:num w:numId="25" w16cid:durableId="1656301733">
-    <w:abstractNumId w:val="26"/>
+    <w:abstractNumId w:val="27"/>
   </w:num>
   <w:num w:numId="26" w16cid:durableId="399058156">
-    <w:abstractNumId w:val="74"/>
+    <w:abstractNumId w:val="75"/>
   </w:num>
   <w:num w:numId="27" w16cid:durableId="108865275">
     <w:abstractNumId w:val="3"/>
   </w:num>
   <w:num w:numId="28" w16cid:durableId="1527867792">
-    <w:abstractNumId w:val="54"/>
+    <w:abstractNumId w:val="55"/>
   </w:num>
   <w:num w:numId="29" w16cid:durableId="408770905">
-    <w:abstractNumId w:val="75"/>
+    <w:abstractNumId w:val="76"/>
   </w:num>
   <w:num w:numId="30" w16cid:durableId="989602057">
-    <w:abstractNumId w:val="37"/>
+    <w:abstractNumId w:val="38"/>
   </w:num>
   <w:num w:numId="31" w16cid:durableId="771434302">
     <w:abstractNumId w:val="5"/>
   </w:num>
   <w:num w:numId="32" w16cid:durableId="116805075">
-    <w:abstractNumId w:val="77"/>
+    <w:abstractNumId w:val="78"/>
   </w:num>
   <w:num w:numId="33" w16cid:durableId="402803284">
-    <w:abstractNumId w:val="57"/>
+    <w:abstractNumId w:val="58"/>
   </w:num>
   <w:num w:numId="34" w16cid:durableId="386926211">
-    <w:abstractNumId w:val="59"/>
+    <w:abstractNumId w:val="60"/>
   </w:num>
   <w:num w:numId="35" w16cid:durableId="1422019485">
-    <w:abstractNumId w:val="40"/>
+    <w:abstractNumId w:val="41"/>
   </w:num>
   <w:num w:numId="36" w16cid:durableId="318196196">
     <w:abstractNumId w:val="7"/>
   </w:num>
   <w:num w:numId="37" w16cid:durableId="1499927438">
-    <w:abstractNumId w:val="81"/>
+    <w:abstractNumId w:val="82"/>
   </w:num>
   <w:num w:numId="38" w16cid:durableId="346059993">
-    <w:abstractNumId w:val="31"/>
+    <w:abstractNumId w:val="32"/>
   </w:num>
   <w:num w:numId="39" w16cid:durableId="1984574346">
-    <w:abstractNumId w:val="36"/>
+    <w:abstractNumId w:val="37"/>
   </w:num>
   <w:num w:numId="40" w16cid:durableId="1500806162">
-    <w:abstractNumId w:val="50"/>
+    <w:abstractNumId w:val="51"/>
   </w:num>
   <w:num w:numId="41" w16cid:durableId="247468453">
-    <w:abstractNumId w:val="65"/>
+    <w:abstractNumId w:val="66"/>
   </w:num>
   <w:num w:numId="42" w16cid:durableId="335496396">
-    <w:abstractNumId w:val="21"/>
+    <w:abstractNumId w:val="22"/>
   </w:num>
   <w:num w:numId="43" w16cid:durableId="1006440933">
     <w:abstractNumId w:val="9"/>
   </w:num>
   <w:num w:numId="44" w16cid:durableId="2136366868">
-    <w:abstractNumId w:val="22"/>
+    <w:abstractNumId w:val="23"/>
   </w:num>
   <w:num w:numId="45" w16cid:durableId="977610040">
-    <w:abstractNumId w:val="55"/>
+    <w:abstractNumId w:val="56"/>
   </w:num>
   <w:num w:numId="46" w16cid:durableId="104346476">
     <w:abstractNumId w:val="4"/>
@@ -35487,19 +36064,19 @@
     <w:abstractNumId w:val="18"/>
   </w:num>
   <w:num w:numId="48" w16cid:durableId="1291519133">
-    <w:abstractNumId w:val="32"/>
+    <w:abstractNumId w:val="33"/>
   </w:num>
   <w:num w:numId="49" w16cid:durableId="817841590">
-    <w:abstractNumId w:val="78"/>
+    <w:abstractNumId w:val="79"/>
   </w:num>
   <w:num w:numId="50" w16cid:durableId="450324470">
-    <w:abstractNumId w:val="62"/>
+    <w:abstractNumId w:val="63"/>
   </w:num>
   <w:num w:numId="51" w16cid:durableId="46229117">
     <w:abstractNumId w:val="12"/>
   </w:num>
   <w:num w:numId="52" w16cid:durableId="220750313">
-    <w:abstractNumId w:val="30"/>
+    <w:abstractNumId w:val="31"/>
     <w:lvlOverride w:ilvl="0">
       <w:lvl w:ilvl="0">
         <w:numFmt w:val="decimal"/>
@@ -35509,10 +36086,10 @@
     </w:lvlOverride>
   </w:num>
   <w:num w:numId="53" w16cid:durableId="846018016">
-    <w:abstractNumId w:val="27"/>
+    <w:abstractNumId w:val="28"/>
   </w:num>
   <w:num w:numId="54" w16cid:durableId="1961837888">
-    <w:abstractNumId w:val="68"/>
+    <w:abstractNumId w:val="69"/>
     <w:lvlOverride w:ilvl="0">
       <w:lvl w:ilvl="0">
         <w:numFmt w:val="decimal"/>
@@ -35522,10 +36099,10 @@
     </w:lvlOverride>
   </w:num>
   <w:num w:numId="55" w16cid:durableId="1058087700">
-    <w:abstractNumId w:val="72"/>
+    <w:abstractNumId w:val="73"/>
   </w:num>
   <w:num w:numId="56" w16cid:durableId="1286885968">
-    <w:abstractNumId w:val="60"/>
+    <w:abstractNumId w:val="61"/>
     <w:lvlOverride w:ilvl="0">
       <w:lvl w:ilvl="0">
         <w:numFmt w:val="decimal"/>
@@ -35535,10 +36112,10 @@
     </w:lvlOverride>
   </w:num>
   <w:num w:numId="57" w16cid:durableId="1928465578">
-    <w:abstractNumId w:val="71"/>
+    <w:abstractNumId w:val="72"/>
   </w:num>
   <w:num w:numId="58" w16cid:durableId="1970276508">
-    <w:abstractNumId w:val="56"/>
+    <w:abstractNumId w:val="57"/>
     <w:lvlOverride w:ilvl="0">
       <w:lvl w:ilvl="0">
         <w:numFmt w:val="decimal"/>
@@ -35548,10 +36125,10 @@
     </w:lvlOverride>
   </w:num>
   <w:num w:numId="59" w16cid:durableId="2048214290">
-    <w:abstractNumId w:val="48"/>
+    <w:abstractNumId w:val="49"/>
   </w:num>
   <w:num w:numId="60" w16cid:durableId="1281299891">
-    <w:abstractNumId w:val="69"/>
+    <w:abstractNumId w:val="70"/>
     <w:lvlOverride w:ilvl="0">
       <w:lvl w:ilvl="0">
         <w:numFmt w:val="decimal"/>
@@ -35564,34 +36141,34 @@
     <w:abstractNumId w:val="10"/>
   </w:num>
   <w:num w:numId="62" w16cid:durableId="1881555946">
-    <w:abstractNumId w:val="33"/>
+    <w:abstractNumId w:val="34"/>
   </w:num>
   <w:num w:numId="63" w16cid:durableId="546140822">
-    <w:abstractNumId w:val="20"/>
+    <w:abstractNumId w:val="21"/>
   </w:num>
   <w:num w:numId="64" w16cid:durableId="1898972618">
-    <w:abstractNumId w:val="76"/>
+    <w:abstractNumId w:val="77"/>
   </w:num>
   <w:num w:numId="65" w16cid:durableId="228611101">
     <w:abstractNumId w:val="8"/>
   </w:num>
   <w:num w:numId="66" w16cid:durableId="1420520951">
-    <w:abstractNumId w:val="25"/>
+    <w:abstractNumId w:val="26"/>
   </w:num>
   <w:num w:numId="67" w16cid:durableId="2045207699">
-    <w:abstractNumId w:val="82"/>
+    <w:abstractNumId w:val="83"/>
   </w:num>
   <w:num w:numId="68" w16cid:durableId="1915507591">
-    <w:abstractNumId w:val="29"/>
+    <w:abstractNumId w:val="30"/>
   </w:num>
   <w:num w:numId="69" w16cid:durableId="1032456760">
     <w:abstractNumId w:val="2"/>
   </w:num>
   <w:num w:numId="70" w16cid:durableId="60255188">
-    <w:abstractNumId w:val="35"/>
+    <w:abstractNumId w:val="36"/>
   </w:num>
   <w:num w:numId="71" w16cid:durableId="19162954">
-    <w:abstractNumId w:val="66"/>
+    <w:abstractNumId w:val="67"/>
   </w:num>
   <w:num w:numId="72" w16cid:durableId="30541035">
     <w:abstractNumId w:val="11"/>
@@ -35600,10 +36177,10 @@
     <w:abstractNumId w:val="16"/>
   </w:num>
   <w:num w:numId="74" w16cid:durableId="867983888">
-    <w:abstractNumId w:val="73"/>
+    <w:abstractNumId w:val="74"/>
   </w:num>
   <w:num w:numId="75" w16cid:durableId="506864281">
-    <w:abstractNumId w:val="46"/>
+    <w:abstractNumId w:val="47"/>
   </w:num>
   <w:num w:numId="76" w16cid:durableId="907181986">
     <w:abstractNumId w:val="14"/>
@@ -35612,22 +36189,25 @@
     <w:abstractNumId w:val="19"/>
   </w:num>
   <w:num w:numId="78" w16cid:durableId="646596069">
-    <w:abstractNumId w:val="64"/>
+    <w:abstractNumId w:val="65"/>
   </w:num>
   <w:num w:numId="79" w16cid:durableId="2094280935">
     <w:abstractNumId w:val="1"/>
   </w:num>
   <w:num w:numId="80" w16cid:durableId="1069352303">
-    <w:abstractNumId w:val="58"/>
+    <w:abstractNumId w:val="59"/>
   </w:num>
   <w:num w:numId="81" w16cid:durableId="1712074353">
-    <w:abstractNumId w:val="70"/>
+    <w:abstractNumId w:val="71"/>
   </w:num>
   <w:num w:numId="82" w16cid:durableId="688524683">
-    <w:abstractNumId w:val="47"/>
+    <w:abstractNumId w:val="48"/>
   </w:num>
   <w:num w:numId="83" w16cid:durableId="26953005">
     <w:abstractNumId w:val="0"/>
+  </w:num>
+  <w:num w:numId="84" w16cid:durableId="1559129876">
+    <w:abstractNumId w:val="20"/>
   </w:num>
   <w:numIdMacAtCleanup w:val="83"/>
 </w:numbering>
@@ -36033,7 +36613,7 @@
   <w:style w:type="paragraph" w:default="1" w:styleId="Normal">
     <w:name w:val="Normal"/>
     <w:qFormat/>
-    <w:rsid w:val="00BB55B3"/>
+    <w:rsid w:val="00DF2C46"/>
   </w:style>
   <w:style w:type="paragraph" w:styleId="Ttulo1">
     <w:name w:val="heading 1"/>

</xml_diff>